<commit_message>
Updated notes and documentation
</commit_message>
<xml_diff>
--- a/Documentation/Yolo-v4-Notes.docx
+++ b/Documentation/Yolo-v4-Notes.docx
@@ -1,6 +1,6 @@
 
 <file path=word/document.xml><?xml version="1.0" encoding="utf-8"?>
-<w:document xmlns:wpc="http://schemas.microsoft.com/office/word/2010/wordprocessingCanvas" xmlns:cx="http://schemas.microsoft.com/office/drawing/2014/chartex" xmlns:cx1="http://schemas.microsoft.com/office/drawing/2015/9/8/chartex" xmlns:cx2="http://schemas.microsoft.com/office/drawing/2015/10/21/chartex" xmlns:cx3="http://schemas.microsoft.com/office/drawing/2016/5/9/chartex" xmlns:cx4="http://schemas.microsoft.com/office/drawing/2016/5/10/chartex" xmlns:cx5="http://schemas.microsoft.com/office/drawing/2016/5/11/chartex" xmlns:cx6="http://schemas.microsoft.com/office/drawing/2016/5/12/chartex" xmlns:cx7="http://schemas.microsoft.com/office/drawing/2016/5/13/chartex" xmlns:cx8="http://schemas.microsoft.com/office/drawing/2016/5/14/chartex" xmlns:mc="http://schemas.openxmlformats.org/markup-compatibility/2006" xmlns:aink="http://schemas.microsoft.com/office/drawing/2016/ink" xmlns:am3d="http://schemas.microsoft.com/office/drawing/2017/model3d" xmlns:o="urn:schemas-microsoft-com:office:office" xmlns:r="http://schemas.openxmlformats.org/officeDocument/2006/relationships" xmlns:m="http://schemas.openxmlformats.org/officeDocument/2006/math" xmlns:v="urn:schemas-microsoft-com:vml" xmlns:wp14="http://schemas.microsoft.com/office/word/2010/wordprocessingDrawing" xmlns:wp="http://schemas.openxmlformats.org/drawingml/2006/wordprocessingDrawing" xmlns:w10="urn:schemas-microsoft-com:office:word" xmlns:w="http://schemas.openxmlformats.org/wordprocessingml/2006/main" xmlns:w14="http://schemas.microsoft.com/office/word/2010/wordml" xmlns:w15="http://schemas.microsoft.com/office/word/2012/wordml" xmlns:w16cex="http://schemas.microsoft.com/office/word/2018/wordml/cex" xmlns:w16cid="http://schemas.microsoft.com/office/word/2016/wordml/cid" xmlns:w16="http://schemas.microsoft.com/office/word/2018/wordml" xmlns:w16sdtdh="http://schemas.microsoft.com/office/word/2020/wordml/sdtdatahash" xmlns:w16se="http://schemas.microsoft.com/office/word/2015/wordml/symex" xmlns:wpg="http://schemas.microsoft.com/office/word/2010/wordprocessingGroup" xmlns:wpi="http://schemas.microsoft.com/office/word/2010/wordprocessingInk" xmlns:wne="http://schemas.microsoft.com/office/word/2006/wordml" xmlns:wps="http://schemas.microsoft.com/office/word/2010/wordprocessingShape" mc:Ignorable="w14 w15 w16se w16cid w16 w16cex w16sdtdh wp14">
+<w:document xmlns:wpc="http://schemas.microsoft.com/office/word/2010/wordprocessingCanvas" xmlns:cx="http://schemas.microsoft.com/office/drawing/2014/chartex" xmlns:cx1="http://schemas.microsoft.com/office/drawing/2015/9/8/chartex" xmlns:cx2="http://schemas.microsoft.com/office/drawing/2015/10/21/chartex" xmlns:cx3="http://schemas.microsoft.com/office/drawing/2016/5/9/chartex" xmlns:cx4="http://schemas.microsoft.com/office/drawing/2016/5/10/chartex" xmlns:cx5="http://schemas.microsoft.com/office/drawing/2016/5/11/chartex" xmlns:cx6="http://schemas.microsoft.com/office/drawing/2016/5/12/chartex" xmlns:cx7="http://schemas.microsoft.com/office/drawing/2016/5/13/chartex" xmlns:cx8="http://schemas.microsoft.com/office/drawing/2016/5/14/chartex" xmlns:mc="http://schemas.openxmlformats.org/markup-compatibility/2006" xmlns:aink="http://schemas.microsoft.com/office/drawing/2016/ink" xmlns:am3d="http://schemas.microsoft.com/office/drawing/2017/model3d" xmlns:o="urn:schemas-microsoft-com:office:office" xmlns:oel="http://schemas.microsoft.com/office/2019/extlst" xmlns:r="http://schemas.openxmlformats.org/officeDocument/2006/relationships" xmlns:m="http://schemas.openxmlformats.org/officeDocument/2006/math" xmlns:v="urn:schemas-microsoft-com:vml" xmlns:wp14="http://schemas.microsoft.com/office/word/2010/wordprocessingDrawing" xmlns:wp="http://schemas.openxmlformats.org/drawingml/2006/wordprocessingDrawing" xmlns:w10="urn:schemas-microsoft-com:office:word" xmlns:w="http://schemas.openxmlformats.org/wordprocessingml/2006/main" xmlns:w14="http://schemas.microsoft.com/office/word/2010/wordml" xmlns:w15="http://schemas.microsoft.com/office/word/2012/wordml" xmlns:w16cex="http://schemas.microsoft.com/office/word/2018/wordml/cex" xmlns:w16cid="http://schemas.microsoft.com/office/word/2016/wordml/cid" xmlns:w16="http://schemas.microsoft.com/office/word/2018/wordml" xmlns:w16sdtdh="http://schemas.microsoft.com/office/word/2020/wordml/sdtdatahash" xmlns:w16se="http://schemas.microsoft.com/office/word/2015/wordml/symex" xmlns:wpg="http://schemas.microsoft.com/office/word/2010/wordprocessingGroup" xmlns:wpi="http://schemas.microsoft.com/office/word/2010/wordprocessingInk" xmlns:wne="http://schemas.microsoft.com/office/word/2006/wordml" xmlns:wps="http://schemas.microsoft.com/office/word/2010/wordprocessingShape" mc:Ignorable="w14 w15 w16se w16cid w16 w16cex w16sdtdh wp14">
   <w:body>
     <w:p>
       <w:pPr>
@@ -9,6 +9,32 @@
       <w:r>
         <w:t>YOLO v4</w:t>
       </w:r>
+      <w:r>
+        <w:t xml:space="preserve"> </w:t>
+      </w:r>
+      <w:r>
+        <w:t xml:space="preserve">Highlights </w:t>
+      </w:r>
+      <w:r>
+        <w:t>(</w:t>
+      </w:r>
+      <w:hyperlink r:id="rId7" w:history="1">
+        <w:r>
+          <w:rPr>
+            <w:rStyle w:val="Hyperlink"/>
+          </w:rPr>
+          <w:t>A</w:t>
+        </w:r>
+        <w:r>
+          <w:rPr>
+            <w:rStyle w:val="Hyperlink"/>
+          </w:rPr>
+          <w:t>rticle</w:t>
+        </w:r>
+      </w:hyperlink>
+      <w:r>
+        <w:t xml:space="preserve"> on Medium)</w:t>
+      </w:r>
     </w:p>
     <w:p>
       <w:r>
@@ -19,14 +45,34 @@
       <w:pPr>
         <w:pStyle w:val="Heading2"/>
       </w:pPr>
+    </w:p>
+    <w:p>
+      <w:pPr>
+        <w:pStyle w:val="Heading2"/>
+      </w:pPr>
       <w:r>
         <w:t>BAG OF FREEBIES</w:t>
       </w:r>
       <w:r>
-        <w:t xml:space="preserve"> FOR TRAINING THE BACKBONE</w:t>
+        <w:t xml:space="preserve"> </w:t>
+      </w:r>
+      <w:r>
+        <w:t xml:space="preserve">(IMPROVED </w:t>
+      </w:r>
+      <w:r>
+        <w:t xml:space="preserve">TRAINING </w:t>
+      </w:r>
+      <w:r>
+        <w:t xml:space="preserve">STRATEGIES FOR </w:t>
+      </w:r>
+      <w:r>
+        <w:t>THE BACKBONE</w:t>
       </w:r>
       <w:r>
         <w:t xml:space="preserve"> NETWORK</w:t>
+      </w:r>
+      <w:r>
+        <w:t>)</w:t>
       </w:r>
       <w:r>
         <w:t>:</w:t>
@@ -105,7 +151,7 @@
                     </pic:cNvPicPr>
                   </pic:nvPicPr>
                   <pic:blipFill rotWithShape="1">
-                    <a:blip r:embed="rId5" cstate="print">
+                    <a:blip r:embed="rId8" cstate="print">
                       <a:extLst>
                         <a:ext uri="{28A0092B-C50C-407E-A947-70E740481C1C}">
                           <a14:useLocalDpi xmlns:a14="http://schemas.microsoft.com/office/drawing/2010/main" val="0"/>
@@ -164,10 +210,7 @@
         <w:t>Combines 4 images into a single training-image to avoid overfitting</w:t>
       </w:r>
       <w:r>
-        <w:t xml:space="preserve"> </w:t>
-      </w:r>
-      <w:r>
-        <w:t>(Regularization)</w:t>
+        <w:t xml:space="preserve"> (Regularization)</w:t>
       </w:r>
       <w:r>
         <w:t>.</w:t>
@@ -199,7 +242,7 @@
                     </pic:cNvPicPr>
                   </pic:nvPicPr>
                   <pic:blipFill rotWithShape="1">
-                    <a:blip r:embed="rId6">
+                    <a:blip r:embed="rId9">
                       <a:extLst>
                         <a:ext uri="{28A0092B-C50C-407E-A947-70E740481C1C}">
                           <a14:useLocalDpi xmlns:a14="http://schemas.microsoft.com/office/drawing/2010/main" val="0"/>
@@ -236,6 +279,11 @@
     </w:p>
     <w:p>
       <w:pPr>
+        <w:jc w:val="center"/>
+      </w:pPr>
+    </w:p>
+    <w:p>
+      <w:pPr>
         <w:pStyle w:val="ListParagraph"/>
         <w:numPr>
           <w:ilvl w:val="0"/>
@@ -243,6 +291,7 @@
         </w:numPr>
       </w:pPr>
       <w:r>
+        <w:lastRenderedPageBreak/>
         <w:t>DropBlock regularization:</w:t>
       </w:r>
     </w:p>
@@ -255,7 +304,13 @@
         </w:numPr>
       </w:pPr>
       <w:r>
-        <w:t>Analogous to dropout in FC Neural nets.</w:t>
+        <w:t xml:space="preserve">Analogous to </w:t>
+      </w:r>
+      <w:r>
+        <w:t>D</w:t>
+      </w:r>
+      <w:r>
+        <w:t>ropout in FC Neural nets.</w:t>
       </w:r>
     </w:p>
     <w:p>
@@ -274,19 +329,7 @@
           <w:rPr>
             <w:rFonts w:ascii="Cambria Math" w:hAnsi="Cambria Math"/>
           </w:rPr>
-          <m:t>m</m:t>
-        </m:r>
-        <m:r>
-          <w:rPr>
-            <w:rFonts w:ascii="Cambria Math" w:hAnsi="Cambria Math"/>
-          </w:rPr>
-          <m:t>*</m:t>
-        </m:r>
-        <m:r>
-          <w:rPr>
-            <w:rFonts w:ascii="Cambria Math" w:hAnsi="Cambria Math"/>
-          </w:rPr>
-          <m:t>m</m:t>
+          <m:t>m*m</m:t>
         </m:r>
       </m:oMath>
       <w:r>
@@ -298,7 +341,6 @@
         <w:rPr>
           <w:noProof/>
         </w:rPr>
-        <w:lastRenderedPageBreak/>
         <w:drawing>
           <wp:inline distT="0" distB="0" distL="0" distR="0" wp14:anchorId="2AD5BAA4" wp14:editId="535BD7AA">
             <wp:extent cx="5943600" cy="1884680"/>
@@ -317,7 +359,7 @@
                     </pic:cNvPicPr>
                   </pic:nvPicPr>
                   <pic:blipFill>
-                    <a:blip r:embed="rId7">
+                    <a:blip r:embed="rId10">
                       <a:extLst>
                         <a:ext uri="{28A0092B-C50C-407E-A947-70E740481C1C}">
                           <a14:useLocalDpi xmlns:a14="http://schemas.microsoft.com/office/drawing/2010/main" val="0"/>
@@ -458,29 +500,6 @@
     </w:p>
     <w:p/>
     <w:p>
-      <w:r>
-        <w:br w:type="page"/>
-      </w:r>
-    </w:p>
-    <w:p>
-      <w:pPr>
-        <w:pStyle w:val="Heading2"/>
-      </w:pPr>
-      <w:r>
-        <w:lastRenderedPageBreak/>
-        <w:t>BAG OF SPECIALS:</w:t>
-      </w:r>
-    </w:p>
-    <w:p/>
-    <w:p>
-      <w:pPr>
-        <w:rPr>
-          <w:rFonts w:asciiTheme="majorHAnsi" w:eastAsiaTheme="majorEastAsia" w:hAnsiTheme="majorHAnsi" w:cstheme="majorBidi"/>
-          <w:color w:val="2F5496" w:themeColor="accent1" w:themeShade="BF"/>
-          <w:sz w:val="26"/>
-          <w:szCs w:val="26"/>
-        </w:rPr>
-      </w:pPr>
       <w:r>
         <w:br w:type="page"/>
       </w:r>
@@ -602,13 +621,7 @@
           <w:rPr>
             <w:rFonts w:ascii="Cambria Math" w:hAnsi="Cambria Math"/>
           </w:rPr>
-          <m:t>=</m:t>
-        </m:r>
-        <m:r>
-          <w:rPr>
-            <w:rFonts w:ascii="Cambria Math" w:hAnsi="Cambria Math"/>
-          </w:rPr>
-          <m:t>{</m:t>
+          <m:t>={</m:t>
         </m:r>
         <m:sSub>
           <m:sSubPr>
@@ -684,7 +697,7 @@
                     </pic:cNvPicPr>
                   </pic:nvPicPr>
                   <pic:blipFill rotWithShape="1">
-                    <a:blip r:embed="rId8" cstate="print">
+                    <a:blip r:embed="rId11" cstate="print">
                       <a:extLst>
                         <a:ext uri="{28A0092B-C50C-407E-A947-70E740481C1C}">
                           <a14:useLocalDpi xmlns:a14="http://schemas.microsoft.com/office/drawing/2010/main" val="0"/>
@@ -794,19 +807,7 @@
           <w:rPr>
             <w:rFonts w:ascii="Cambria Math" w:hAnsi="Cambria Math"/>
           </w:rPr>
-          <m:t>ϵ{Convolution</m:t>
-        </m:r>
-        <m:r>
-          <w:rPr>
-            <w:rFonts w:ascii="Cambria Math" w:hAnsi="Cambria Math"/>
-          </w:rPr>
-          <m:t>, Pooling</m:t>
-        </m:r>
-        <m:r>
-          <w:rPr>
-            <w:rFonts w:ascii="Cambria Math" w:hAnsi="Cambria Math"/>
-          </w:rPr>
-          <m:t>}</m:t>
+          <m:t>ϵ{Convolution, Pooling}</m:t>
         </m:r>
       </m:oMath>
     </w:p>
@@ -833,7 +834,7 @@
                     </pic:cNvPicPr>
                   </pic:nvPicPr>
                   <pic:blipFill>
-                    <a:blip r:embed="rId9">
+                    <a:blip r:embed="rId12">
                       <a:extLst>
                         <a:ext uri="{28A0092B-C50C-407E-A947-70E740481C1C}">
                           <a14:useLocalDpi xmlns:a14="http://schemas.microsoft.com/office/drawing/2010/main" val="0"/>
@@ -946,13 +947,7 @@
               <w:rPr>
                 <w:rFonts w:ascii="Cambria Math" w:eastAsiaTheme="minorEastAsia" w:hAnsi="Cambria Math"/>
               </w:rPr>
-              <m:t>i</m:t>
-            </m:r>
-            <m:r>
-              <w:rPr>
-                <w:rFonts w:ascii="Cambria Math" w:eastAsiaTheme="minorEastAsia" w:hAnsi="Cambria Math"/>
-              </w:rPr>
-              <m:t>+1</m:t>
+              <m:t>i+1</m:t>
             </m:r>
           </m:sub>
         </m:sSub>
@@ -1051,19 +1046,7 @@
         <w:rPr>
           <w:rFonts w:eastAsiaTheme="minorEastAsia"/>
         </w:rPr>
-        <w:t xml:space="preserve">Also </w:t>
-      </w:r>
-      <w:r>
-        <w:rPr>
-          <w:rFonts w:eastAsiaTheme="minorEastAsia"/>
-        </w:rPr>
-        <w:t>computational effort</w:t>
-      </w:r>
-      <w:r>
-        <w:rPr>
-          <w:rFonts w:eastAsiaTheme="minorEastAsia"/>
-        </w:rPr>
-        <w:t xml:space="preserve"> at bottlenecks reduced by 20%.</w:t>
+        <w:t>Also computational effort at bottlenecks reduced by 20%.</w:t>
       </w:r>
     </w:p>
     <w:p>
@@ -1072,9 +1055,9 @@
           <w:noProof/>
         </w:rPr>
         <w:drawing>
-          <wp:inline distT="0" distB="0" distL="0" distR="0" wp14:anchorId="4C56639F" wp14:editId="0A60ECE9">
-            <wp:extent cx="5943600" cy="1069975"/>
-            <wp:effectExtent l="0" t="0" r="0" b="0"/>
+          <wp:inline distT="0" distB="0" distL="0" distR="0" wp14:anchorId="4C56639F" wp14:editId="5982C314">
+            <wp:extent cx="6730201" cy="1211580"/>
+            <wp:effectExtent l="0" t="0" r="0" b="7620"/>
             <wp:docPr id="4" name="Picture 4" descr="A picture containing graphical user interface&#10;&#10;Description automatically generated"/>
             <wp:cNvGraphicFramePr>
               <a:graphicFrameLocks xmlns:a="http://schemas.openxmlformats.org/drawingml/2006/main" noChangeAspect="1"/>
@@ -1089,7 +1072,7 @@
                     </pic:cNvPicPr>
                   </pic:nvPicPr>
                   <pic:blipFill>
-                    <a:blip r:embed="rId10">
+                    <a:blip r:embed="rId13">
                       <a:extLst>
                         <a:ext uri="{28A0092B-C50C-407E-A947-70E740481C1C}">
                           <a14:useLocalDpi xmlns:a14="http://schemas.microsoft.com/office/drawing/2010/main" val="0"/>
@@ -1104,7 +1087,7 @@
                   <pic:spPr bwMode="auto">
                     <a:xfrm>
                       <a:off x="0" y="0"/>
-                      <a:ext cx="5943600" cy="1069975"/>
+                      <a:ext cx="6733881" cy="1212243"/>
                     </a:xfrm>
                     <a:prstGeom prst="rect">
                       <a:avLst/>
@@ -1121,6 +1104,7 @@
         </w:drawing>
       </w:r>
     </w:p>
+    <w:p/>
     <w:p>
       <w:pPr>
         <w:pStyle w:val="ListParagraph"/>
@@ -1130,6 +1114,7 @@
         </w:numPr>
       </w:pPr>
       <w:r>
+        <w:lastRenderedPageBreak/>
         <w:t>CSPDarknet53:</w:t>
       </w:r>
     </w:p>
@@ -1142,7 +1127,6 @@
         </w:numPr>
       </w:pPr>
       <w:r>
-        <w:lastRenderedPageBreak/>
         <w:t xml:space="preserve">CSP connections with Darknet-53 </w:t>
       </w:r>
       <w:r>
@@ -1203,6 +1187,11 @@
       <w:r>
         <w:t>YOLOv4 uses CSPDarknet53.</w:t>
       </w:r>
+    </w:p>
+    <w:p>
+      <w:pPr>
+        <w:pStyle w:val="ListParagraph"/>
+      </w:pPr>
     </w:p>
     <w:p>
       <w:pPr>
@@ -1327,7 +1316,7 @@
                     </pic:cNvPicPr>
                   </pic:nvPicPr>
                   <pic:blipFill>
-                    <a:blip r:embed="rId11">
+                    <a:blip r:embed="rId14">
                       <a:extLst>
                         <a:ext uri="{28A0092B-C50C-407E-A947-70E740481C1C}">
                           <a14:useLocalDpi xmlns:a14="http://schemas.microsoft.com/office/drawing/2010/main" val="0"/>
@@ -1359,7 +1348,1240 @@
         </w:drawing>
       </w:r>
     </w:p>
+    <w:p/>
+    <w:p/>
+    <w:p/>
+    <w:p>
+      <w:pPr>
+        <w:pStyle w:val="ListParagraph"/>
+        <w:numPr>
+          <w:ilvl w:val="0"/>
+          <w:numId w:val="1"/>
+        </w:numPr>
+      </w:pPr>
+      <w:r>
+        <w:t>SP</w:t>
+      </w:r>
+      <w:r>
+        <w:t>P</w:t>
+      </w:r>
+      <w:r>
+        <w:t xml:space="preserve"> (Spatial Pyramid Pooling </w:t>
+      </w:r>
+      <w:r>
+        <w:t>Layer</w:t>
+      </w:r>
+      <w:r>
+        <w:t>):</w:t>
+      </w:r>
+      <w:r>
+        <w:t xml:space="preserve"> </w:t>
+      </w:r>
+      <w:hyperlink r:id="rId15" w:history="1">
+        <w:r>
+          <w:rPr>
+            <w:rStyle w:val="Hyperlink"/>
+          </w:rPr>
+          <w:t>Youtube</w:t>
+        </w:r>
+      </w:hyperlink>
+    </w:p>
+    <w:p>
+      <w:pPr>
+        <w:pStyle w:val="ListParagraph"/>
+        <w:numPr>
+          <w:ilvl w:val="1"/>
+          <w:numId w:val="1"/>
+        </w:numPr>
+      </w:pPr>
+      <w:r>
+        <w:t>YOLOv3 already implemented FPN (Feature Pyramid Networks) for detecting objects at multiple scales.</w:t>
+      </w:r>
+    </w:p>
+    <w:p>
+      <w:pPr>
+        <w:pStyle w:val="ListParagraph"/>
+        <w:numPr>
+          <w:ilvl w:val="1"/>
+          <w:numId w:val="1"/>
+        </w:numPr>
+      </w:pPr>
+      <w:r>
+        <w:t>Last layer is just replaced with SPN layer to improve accuracy of any model</w:t>
+      </w:r>
+      <w:r>
+        <w:t>.</w:t>
+      </w:r>
+    </w:p>
+    <w:p>
+      <w:pPr>
+        <w:pStyle w:val="ListParagraph"/>
+        <w:numPr>
+          <w:ilvl w:val="1"/>
+          <w:numId w:val="1"/>
+        </w:numPr>
+      </w:pPr>
+      <w:r>
+        <w:t xml:space="preserve">SPP will avoid warping the input feature map into a different spatial dimension, and will apply max-pooling at Levels- 1x1, 2x2, and 4x4 </w:t>
+      </w:r>
+      <w:r>
+        <w:t xml:space="preserve">to get 1-dimensional vectors of same size, </w:t>
+      </w:r>
+      <w:r>
+        <w:t>as shown in the below image.</w:t>
+      </w:r>
+    </w:p>
+    <w:p>
+      <w:pPr>
+        <w:pStyle w:val="ListParagraph"/>
+        <w:numPr>
+          <w:ilvl w:val="1"/>
+          <w:numId w:val="1"/>
+        </w:numPr>
+      </w:pPr>
+      <w:r>
+        <w:t>It then concatenates all these 1-D vectors and pushes them to the usual Fully-Connected Layers for final prediction.</w:t>
+      </w:r>
+    </w:p>
+    <w:p>
+      <w:pPr>
+        <w:jc w:val="center"/>
+      </w:pPr>
+      <w:r>
+        <w:rPr>
+          <w:noProof/>
+        </w:rPr>
+        <w:lastRenderedPageBreak/>
+        <w:drawing>
+          <wp:inline distT="0" distB="0" distL="0" distR="0" wp14:anchorId="62783659" wp14:editId="063F0D68">
+            <wp:extent cx="3947160" cy="2165456"/>
+            <wp:effectExtent l="0" t="0" r="0" b="6350"/>
+            <wp:docPr id="11" name="Picture 11"/>
+            <wp:cNvGraphicFramePr>
+              <a:graphicFrameLocks xmlns:a="http://schemas.openxmlformats.org/drawingml/2006/main" noChangeAspect="1"/>
+            </wp:cNvGraphicFramePr>
+            <a:graphic xmlns:a="http://schemas.openxmlformats.org/drawingml/2006/main">
+              <a:graphicData uri="http://schemas.openxmlformats.org/drawingml/2006/picture">
+                <pic:pic xmlns:pic="http://schemas.openxmlformats.org/drawingml/2006/picture">
+                  <pic:nvPicPr>
+                    <pic:cNvPr id="0" name="Picture 13"/>
+                    <pic:cNvPicPr>
+                      <a:picLocks noChangeAspect="1" noChangeArrowheads="1"/>
+                    </pic:cNvPicPr>
+                  </pic:nvPicPr>
+                  <pic:blipFill>
+                    <a:blip r:embed="rId16" cstate="print">
+                      <a:extLst>
+                        <a:ext uri="{28A0092B-C50C-407E-A947-70E740481C1C}">
+                          <a14:useLocalDpi xmlns:a14="http://schemas.microsoft.com/office/drawing/2010/main" val="0"/>
+                        </a:ext>
+                      </a:extLst>
+                    </a:blip>
+                    <a:srcRect/>
+                    <a:stretch>
+                      <a:fillRect/>
+                    </a:stretch>
+                  </pic:blipFill>
+                  <pic:spPr bwMode="auto">
+                    <a:xfrm>
+                      <a:off x="0" y="0"/>
+                      <a:ext cx="3952731" cy="2168512"/>
+                    </a:xfrm>
+                    <a:prstGeom prst="rect">
+                      <a:avLst/>
+                    </a:prstGeom>
+                    <a:noFill/>
+                    <a:ln>
+                      <a:noFill/>
+                    </a:ln>
+                  </pic:spPr>
+                </pic:pic>
+              </a:graphicData>
+            </a:graphic>
+          </wp:inline>
+        </w:drawing>
+      </w:r>
+    </w:p>
+    <w:p>
+      <w:pPr>
+        <w:jc w:val="center"/>
+      </w:pPr>
+    </w:p>
+    <w:p>
+      <w:pPr>
+        <w:jc w:val="center"/>
+      </w:pPr>
+    </w:p>
+    <w:p>
+      <w:pPr>
+        <w:pStyle w:val="ListParagraph"/>
+        <w:numPr>
+          <w:ilvl w:val="0"/>
+          <w:numId w:val="1"/>
+        </w:numPr>
+      </w:pPr>
+      <w:r>
+        <w:t>YOLOv4 uses SPP Blocks and Dense Blocks, both:</w:t>
+      </w:r>
+    </w:p>
+    <w:p>
+      <w:r>
+        <w:rPr>
+          <w:noProof/>
+        </w:rPr>
+        <w:drawing>
+          <wp:inline distT="0" distB="0" distL="0" distR="0" wp14:anchorId="02533177" wp14:editId="76511EA0">
+            <wp:extent cx="5943600" cy="2958465"/>
+            <wp:effectExtent l="0" t="0" r="0" b="0"/>
+            <wp:docPr id="3" name="Picture 3" descr="Diagram&#10;&#10;Description automatically generated"/>
+            <wp:cNvGraphicFramePr>
+              <a:graphicFrameLocks xmlns:a="http://schemas.openxmlformats.org/drawingml/2006/main" noChangeAspect="1"/>
+            </wp:cNvGraphicFramePr>
+            <a:graphic xmlns:a="http://schemas.openxmlformats.org/drawingml/2006/main">
+              <a:graphicData uri="http://schemas.openxmlformats.org/drawingml/2006/picture">
+                <pic:pic xmlns:pic="http://schemas.openxmlformats.org/drawingml/2006/picture">
+                  <pic:nvPicPr>
+                    <pic:cNvPr id="3" name="Picture 3" descr="Diagram&#10;&#10;Description automatically generated"/>
+                    <pic:cNvPicPr>
+                      <a:picLocks noChangeAspect="1" noChangeArrowheads="1"/>
+                    </pic:cNvPicPr>
+                  </pic:nvPicPr>
+                  <pic:blipFill>
+                    <a:blip r:embed="rId17">
+                      <a:extLst>
+                        <a:ext uri="{28A0092B-C50C-407E-A947-70E740481C1C}">
+                          <a14:useLocalDpi xmlns:a14="http://schemas.microsoft.com/office/drawing/2010/main" val="0"/>
+                        </a:ext>
+                      </a:extLst>
+                    </a:blip>
+                    <a:srcRect/>
+                    <a:stretch>
+                      <a:fillRect/>
+                    </a:stretch>
+                  </pic:blipFill>
+                  <pic:spPr bwMode="auto">
+                    <a:xfrm>
+                      <a:off x="0" y="0"/>
+                      <a:ext cx="5943600" cy="2958465"/>
+                    </a:xfrm>
+                    <a:prstGeom prst="rect">
+                      <a:avLst/>
+                    </a:prstGeom>
+                    <a:noFill/>
+                    <a:ln>
+                      <a:noFill/>
+                    </a:ln>
+                  </pic:spPr>
+                </pic:pic>
+              </a:graphicData>
+            </a:graphic>
+          </wp:inline>
+        </w:drawing>
+      </w:r>
+    </w:p>
+    <w:p/>
+    <w:p/>
+    <w:p/>
+    <w:p/>
+    <w:p/>
+    <w:p>
+      <w:r>
+        <w:br w:type="page"/>
+      </w:r>
+    </w:p>
+    <w:p>
+      <w:pPr>
+        <w:pStyle w:val="Heading2"/>
+      </w:pPr>
+      <w:r>
+        <w:lastRenderedPageBreak/>
+        <w:t>BAG OF SPECIALS</w:t>
+      </w:r>
+      <w:r>
+        <w:t xml:space="preserve"> (INCREASES INFERENCE QUALITY AT VERY SMALL COST)</w:t>
+      </w:r>
+      <w:r>
+        <w:t>:</w:t>
+      </w:r>
+    </w:p>
+    <w:p>
+      <w:pPr>
+        <w:pStyle w:val="ListParagraph"/>
+        <w:numPr>
+          <w:ilvl w:val="0"/>
+          <w:numId w:val="3"/>
+        </w:numPr>
+      </w:pPr>
+      <w:r>
+        <w:t>Mish Activation:</w:t>
+      </w:r>
+    </w:p>
+    <w:p>
+      <w:pPr>
+        <w:pStyle w:val="ListParagraph"/>
+        <w:numPr>
+          <w:ilvl w:val="1"/>
+          <w:numId w:val="3"/>
+        </w:numPr>
+      </w:pPr>
+      <w:r>
+        <w:t>Combination of softplus and swish activation functions:</w:t>
+      </w:r>
+    </w:p>
+    <w:p>
+      <w:pPr>
+        <w:ind w:left="1080"/>
+        <w:jc w:val="center"/>
+      </w:pPr>
+      <w:r>
+        <w:rPr>
+          <w:noProof/>
+        </w:rPr>
+        <w:drawing>
+          <wp:inline distT="0" distB="0" distL="0" distR="0" wp14:anchorId="17BF755B" wp14:editId="73B7A553">
+            <wp:extent cx="3009900" cy="3162300"/>
+            <wp:effectExtent l="0" t="0" r="0" b="0"/>
+            <wp:docPr id="7" name="Picture 7" descr="Chart, line chart&#10;&#10;Description automatically generated"/>
+            <wp:cNvGraphicFramePr>
+              <a:graphicFrameLocks xmlns:a="http://schemas.openxmlformats.org/drawingml/2006/main" noChangeAspect="1"/>
+            </wp:cNvGraphicFramePr>
+            <a:graphic xmlns:a="http://schemas.openxmlformats.org/drawingml/2006/main">
+              <a:graphicData uri="http://schemas.openxmlformats.org/drawingml/2006/picture">
+                <pic:pic xmlns:pic="http://schemas.openxmlformats.org/drawingml/2006/picture">
+                  <pic:nvPicPr>
+                    <pic:cNvPr id="7" name="Picture 7" descr="Chart, line chart&#10;&#10;Description automatically generated"/>
+                    <pic:cNvPicPr>
+                      <a:picLocks noChangeAspect="1" noChangeArrowheads="1"/>
+                    </pic:cNvPicPr>
+                  </pic:nvPicPr>
+                  <pic:blipFill rotWithShape="1">
+                    <a:blip r:embed="rId18">
+                      <a:extLst>
+                        <a:ext uri="{28A0092B-C50C-407E-A947-70E740481C1C}">
+                          <a14:useLocalDpi xmlns:a14="http://schemas.microsoft.com/office/drawing/2010/main" val="0"/>
+                        </a:ext>
+                      </a:extLst>
+                    </a:blip>
+                    <a:srcRect l="20384" r="28974"/>
+                    <a:stretch/>
+                  </pic:blipFill>
+                  <pic:spPr bwMode="auto">
+                    <a:xfrm>
+                      <a:off x="0" y="0"/>
+                      <a:ext cx="3009900" cy="3162300"/>
+                    </a:xfrm>
+                    <a:prstGeom prst="rect">
+                      <a:avLst/>
+                    </a:prstGeom>
+                    <a:noFill/>
+                    <a:ln>
+                      <a:noFill/>
+                    </a:ln>
+                    <a:extLst>
+                      <a:ext uri="{53640926-AAD7-44D8-BBD7-CCE9431645EC}">
+                        <a14:shadowObscured xmlns:a14="http://schemas.microsoft.com/office/drawing/2010/main"/>
+                      </a:ext>
+                    </a:extLst>
+                  </pic:spPr>
+                </pic:pic>
+              </a:graphicData>
+            </a:graphic>
+          </wp:inline>
+        </w:drawing>
+      </w:r>
+    </w:p>
+    <w:p>
+      <w:pPr>
+        <w:pStyle w:val="ListParagraph"/>
+        <w:numPr>
+          <w:ilvl w:val="0"/>
+          <w:numId w:val="3"/>
+        </w:numPr>
+      </w:pPr>
+      <w:r>
+        <w:t>Multi-input Weighted Residual Connections (MiWRC):</w:t>
+      </w:r>
+    </w:p>
+    <w:p>
+      <w:pPr>
+        <w:pStyle w:val="ListParagraph"/>
+        <w:numPr>
+          <w:ilvl w:val="1"/>
+          <w:numId w:val="3"/>
+        </w:numPr>
+      </w:pPr>
+      <w:r>
+        <w:t>As shown below on left, the conventional Residual Block first extracts low-dimensional “core information” from input.</w:t>
+      </w:r>
+    </w:p>
+    <w:p>
+      <w:pPr>
+        <w:pStyle w:val="ListParagraph"/>
+        <w:numPr>
+          <w:ilvl w:val="1"/>
+          <w:numId w:val="3"/>
+        </w:numPr>
+      </w:pPr>
+      <w:r>
+        <w:t>However, in YOLOv4 we have inverse Residual Blocks where we expand input into higher-dimensions and then perform extraction of “core information”. We don’t perform non-linear transformations at the lower-dimensional input (to avoid loss of representation).</w:t>
+      </w:r>
+    </w:p>
+    <w:p>
+      <w:r>
+        <w:rPr>
+          <w:noProof/>
+        </w:rPr>
+        <w:drawing>
+          <wp:inline distT="0" distB="0" distL="0" distR="0" wp14:anchorId="00B257D3" wp14:editId="3EFAC8FF">
+            <wp:extent cx="5943600" cy="1249680"/>
+            <wp:effectExtent l="0" t="0" r="0" b="7620"/>
+            <wp:docPr id="9" name="Picture 9" descr="Diagram&#10;&#10;Description automatically generated"/>
+            <wp:cNvGraphicFramePr>
+              <a:graphicFrameLocks xmlns:a="http://schemas.openxmlformats.org/drawingml/2006/main" noChangeAspect="1"/>
+            </wp:cNvGraphicFramePr>
+            <a:graphic xmlns:a="http://schemas.openxmlformats.org/drawingml/2006/main">
+              <a:graphicData uri="http://schemas.openxmlformats.org/drawingml/2006/picture">
+                <pic:pic xmlns:pic="http://schemas.openxmlformats.org/drawingml/2006/picture">
+                  <pic:nvPicPr>
+                    <pic:cNvPr id="9" name="Picture 9" descr="Diagram&#10;&#10;Description automatically generated"/>
+                    <pic:cNvPicPr>
+                      <a:picLocks noChangeAspect="1" noChangeArrowheads="1"/>
+                    </pic:cNvPicPr>
+                  </pic:nvPicPr>
+                  <pic:blipFill>
+                    <a:blip r:embed="rId19">
+                      <a:extLst>
+                        <a:ext uri="{28A0092B-C50C-407E-A947-70E740481C1C}">
+                          <a14:useLocalDpi xmlns:a14="http://schemas.microsoft.com/office/drawing/2010/main" val="0"/>
+                        </a:ext>
+                      </a:extLst>
+                    </a:blip>
+                    <a:srcRect/>
+                    <a:stretch>
+                      <a:fillRect/>
+                    </a:stretch>
+                  </pic:blipFill>
+                  <pic:spPr bwMode="auto">
+                    <a:xfrm>
+                      <a:off x="0" y="0"/>
+                      <a:ext cx="5943600" cy="1249680"/>
+                    </a:xfrm>
+                    <a:prstGeom prst="rect">
+                      <a:avLst/>
+                    </a:prstGeom>
+                    <a:noFill/>
+                    <a:ln>
+                      <a:noFill/>
+                    </a:ln>
+                  </pic:spPr>
+                </pic:pic>
+              </a:graphicData>
+            </a:graphic>
+          </wp:inline>
+        </w:drawing>
+      </w:r>
+    </w:p>
+    <w:p/>
+    <w:p>
+      <w:pPr>
+        <w:pStyle w:val="ListParagraph"/>
+        <w:numPr>
+          <w:ilvl w:val="0"/>
+          <w:numId w:val="3"/>
+        </w:numPr>
+      </w:pPr>
+      <w:r>
+        <w:t>CIoU Loss:</w:t>
+      </w:r>
+    </w:p>
+    <w:p>
+      <w:pPr>
+        <w:pStyle w:val="ListParagraph"/>
+        <w:numPr>
+          <w:ilvl w:val="1"/>
+          <w:numId w:val="3"/>
+        </w:numPr>
+      </w:pPr>
+      <w:r>
+        <w:t>If predicted bounding-boxes are non-overlapping with expected bounding-box, conventional IoU doesn’t work.</w:t>
+      </w:r>
+    </w:p>
+    <w:p>
+      <m:oMathPara>
+        <m:oMath>
+          <m:sSub>
+            <m:sSubPr>
+              <m:ctrlPr>
+                <w:rPr>
+                  <w:rFonts w:ascii="Cambria Math" w:hAnsi="Cambria Math"/>
+                  <w:i/>
+                </w:rPr>
+              </m:ctrlPr>
+            </m:sSubPr>
+            <m:e>
+              <m:r>
+                <w:rPr>
+                  <w:rFonts w:ascii="Cambria Math" w:hAnsi="Cambria Math"/>
+                </w:rPr>
+                <m:t>L</m:t>
+              </m:r>
+            </m:e>
+            <m:sub>
+              <m:r>
+                <w:rPr>
+                  <w:rFonts w:ascii="Cambria Math" w:hAnsi="Cambria Math"/>
+                </w:rPr>
+                <m:t>IoU</m:t>
+              </m:r>
+            </m:sub>
+          </m:sSub>
+          <m:r>
+            <w:rPr>
+              <w:rFonts w:ascii="Cambria Math" w:hAnsi="Cambria Math"/>
+            </w:rPr>
+            <m:t>=1-</m:t>
+          </m:r>
+          <m:f>
+            <m:fPr>
+              <m:ctrlPr>
+                <w:rPr>
+                  <w:rFonts w:ascii="Cambria Math" w:hAnsi="Cambria Math"/>
+                  <w:i/>
+                </w:rPr>
+              </m:ctrlPr>
+            </m:fPr>
+            <m:num>
+              <m:d>
+                <m:dPr>
+                  <m:begChr m:val="|"/>
+                  <m:endChr m:val="|"/>
+                  <m:ctrlPr>
+                    <w:rPr>
+                      <w:rFonts w:ascii="Cambria Math" w:hAnsi="Cambria Math"/>
+                      <w:i/>
+                    </w:rPr>
+                  </m:ctrlPr>
+                </m:dPr>
+                <m:e>
+                  <m:r>
+                    <w:rPr>
+                      <w:rFonts w:ascii="Cambria Math" w:hAnsi="Cambria Math"/>
+                    </w:rPr>
+                    <m:t>B∩</m:t>
+                  </m:r>
+                  <m:sSup>
+                    <m:sSupPr>
+                      <m:ctrlPr>
+                        <w:rPr>
+                          <w:rFonts w:ascii="Cambria Math" w:hAnsi="Cambria Math"/>
+                          <w:i/>
+                        </w:rPr>
+                      </m:ctrlPr>
+                    </m:sSupPr>
+                    <m:e>
+                      <m:r>
+                        <w:rPr>
+                          <w:rFonts w:ascii="Cambria Math" w:hAnsi="Cambria Math"/>
+                        </w:rPr>
+                        <m:t>B</m:t>
+                      </m:r>
+                    </m:e>
+                    <m:sup>
+                      <m:r>
+                        <w:rPr>
+                          <w:rFonts w:ascii="Cambria Math" w:hAnsi="Cambria Math"/>
+                        </w:rPr>
+                        <m:t>gt</m:t>
+                      </m:r>
+                    </m:sup>
+                  </m:sSup>
+                </m:e>
+              </m:d>
+            </m:num>
+            <m:den>
+              <m:d>
+                <m:dPr>
+                  <m:begChr m:val="|"/>
+                  <m:endChr m:val="|"/>
+                  <m:ctrlPr>
+                    <w:rPr>
+                      <w:rFonts w:ascii="Cambria Math" w:hAnsi="Cambria Math"/>
+                      <w:i/>
+                    </w:rPr>
+                  </m:ctrlPr>
+                </m:dPr>
+                <m:e>
+                  <m:r>
+                    <w:rPr>
+                      <w:rFonts w:ascii="Cambria Math" w:hAnsi="Cambria Math"/>
+                    </w:rPr>
+                    <m:t>B</m:t>
+                  </m:r>
+                  <m:r>
+                    <w:rPr>
+                      <w:rFonts w:ascii="Cambria Math" w:hAnsi="Cambria Math"/>
+                    </w:rPr>
+                    <m:t>∪</m:t>
+                  </m:r>
+                  <m:sSup>
+                    <m:sSupPr>
+                      <m:ctrlPr>
+                        <w:rPr>
+                          <w:rFonts w:ascii="Cambria Math" w:hAnsi="Cambria Math"/>
+                          <w:i/>
+                        </w:rPr>
+                      </m:ctrlPr>
+                    </m:sSupPr>
+                    <m:e>
+                      <m:r>
+                        <w:rPr>
+                          <w:rFonts w:ascii="Cambria Math" w:hAnsi="Cambria Math"/>
+                        </w:rPr>
+                        <m:t>B</m:t>
+                      </m:r>
+                    </m:e>
+                    <m:sup>
+                      <m:r>
+                        <w:rPr>
+                          <w:rFonts w:ascii="Cambria Math" w:hAnsi="Cambria Math"/>
+                        </w:rPr>
+                        <m:t>gt</m:t>
+                      </m:r>
+                    </m:sup>
+                  </m:sSup>
+                </m:e>
+              </m:d>
+            </m:den>
+          </m:f>
+        </m:oMath>
+      </m:oMathPara>
+    </w:p>
+    <w:p>
+      <w:pPr>
+        <w:pStyle w:val="ListParagraph"/>
+        <w:numPr>
+          <w:ilvl w:val="1"/>
+          <w:numId w:val="3"/>
+        </w:numPr>
+      </w:pPr>
+      <w:r>
+        <w:lastRenderedPageBreak/>
+        <w:t xml:space="preserve">Distance IoU is better because it takes into account the smallest box that covers these non-overlapping boxes (the predicted and expected). </w:t>
+      </w:r>
+    </w:p>
+    <w:p>
+      <w:pPr>
+        <w:pStyle w:val="ListParagraph"/>
+      </w:pPr>
+      <m:oMathPara>
+        <m:oMath>
+          <m:sSub>
+            <m:sSubPr>
+              <m:ctrlPr>
+                <w:rPr>
+                  <w:rFonts w:ascii="Cambria Math" w:hAnsi="Cambria Math"/>
+                  <w:i/>
+                </w:rPr>
+              </m:ctrlPr>
+            </m:sSubPr>
+            <m:e>
+              <m:r>
+                <w:rPr>
+                  <w:rFonts w:ascii="Cambria Math" w:hAnsi="Cambria Math"/>
+                </w:rPr>
+                <m:t>L</m:t>
+              </m:r>
+            </m:e>
+            <m:sub>
+              <m:r>
+                <w:rPr>
+                  <w:rFonts w:ascii="Cambria Math" w:hAnsi="Cambria Math"/>
+                </w:rPr>
+                <m:t>D</m:t>
+              </m:r>
+              <m:r>
+                <w:rPr>
+                  <w:rFonts w:ascii="Cambria Math" w:hAnsi="Cambria Math"/>
+                </w:rPr>
+                <m:t>IoU</m:t>
+              </m:r>
+            </m:sub>
+          </m:sSub>
+          <m:r>
+            <w:rPr>
+              <w:rFonts w:ascii="Cambria Math" w:hAnsi="Cambria Math"/>
+            </w:rPr>
+            <m:t>=1-</m:t>
+          </m:r>
+          <m:f>
+            <m:fPr>
+              <m:ctrlPr>
+                <w:rPr>
+                  <w:rFonts w:ascii="Cambria Math" w:hAnsi="Cambria Math"/>
+                  <w:i/>
+                </w:rPr>
+              </m:ctrlPr>
+            </m:fPr>
+            <m:num>
+              <m:d>
+                <m:dPr>
+                  <m:begChr m:val="|"/>
+                  <m:endChr m:val="|"/>
+                  <m:ctrlPr>
+                    <w:rPr>
+                      <w:rFonts w:ascii="Cambria Math" w:hAnsi="Cambria Math"/>
+                      <w:i/>
+                    </w:rPr>
+                  </m:ctrlPr>
+                </m:dPr>
+                <m:e>
+                  <m:r>
+                    <w:rPr>
+                      <w:rFonts w:ascii="Cambria Math" w:hAnsi="Cambria Math"/>
+                    </w:rPr>
+                    <m:t>B∩</m:t>
+                  </m:r>
+                  <m:sSup>
+                    <m:sSupPr>
+                      <m:ctrlPr>
+                        <w:rPr>
+                          <w:rFonts w:ascii="Cambria Math" w:hAnsi="Cambria Math"/>
+                          <w:i/>
+                        </w:rPr>
+                      </m:ctrlPr>
+                    </m:sSupPr>
+                    <m:e>
+                      <m:r>
+                        <w:rPr>
+                          <w:rFonts w:ascii="Cambria Math" w:hAnsi="Cambria Math"/>
+                        </w:rPr>
+                        <m:t>B</m:t>
+                      </m:r>
+                    </m:e>
+                    <m:sup>
+                      <m:r>
+                        <w:rPr>
+                          <w:rFonts w:ascii="Cambria Math" w:hAnsi="Cambria Math"/>
+                        </w:rPr>
+                        <m:t>gt</m:t>
+                      </m:r>
+                    </m:sup>
+                  </m:sSup>
+                </m:e>
+              </m:d>
+            </m:num>
+            <m:den>
+              <m:d>
+                <m:dPr>
+                  <m:begChr m:val="|"/>
+                  <m:endChr m:val="|"/>
+                  <m:ctrlPr>
+                    <w:rPr>
+                      <w:rFonts w:ascii="Cambria Math" w:hAnsi="Cambria Math"/>
+                      <w:i/>
+                    </w:rPr>
+                  </m:ctrlPr>
+                </m:dPr>
+                <m:e>
+                  <m:r>
+                    <w:rPr>
+                      <w:rFonts w:ascii="Cambria Math" w:hAnsi="Cambria Math"/>
+                    </w:rPr>
+                    <m:t>B∪</m:t>
+                  </m:r>
+                  <m:sSup>
+                    <m:sSupPr>
+                      <m:ctrlPr>
+                        <w:rPr>
+                          <w:rFonts w:ascii="Cambria Math" w:hAnsi="Cambria Math"/>
+                          <w:i/>
+                        </w:rPr>
+                      </m:ctrlPr>
+                    </m:sSupPr>
+                    <m:e>
+                      <m:r>
+                        <w:rPr>
+                          <w:rFonts w:ascii="Cambria Math" w:hAnsi="Cambria Math"/>
+                        </w:rPr>
+                        <m:t>B</m:t>
+                      </m:r>
+                    </m:e>
+                    <m:sup>
+                      <m:r>
+                        <w:rPr>
+                          <w:rFonts w:ascii="Cambria Math" w:hAnsi="Cambria Math"/>
+                        </w:rPr>
+                        <m:t>gt</m:t>
+                      </m:r>
+                    </m:sup>
+                  </m:sSup>
+                </m:e>
+              </m:d>
+            </m:den>
+          </m:f>
+          <m:r>
+            <w:rPr>
+              <w:rFonts w:ascii="Cambria Math" w:hAnsi="Cambria Math"/>
+            </w:rPr>
+            <m:t>+</m:t>
+          </m:r>
+          <m:f>
+            <m:fPr>
+              <m:ctrlPr>
+                <w:rPr>
+                  <w:rFonts w:ascii="Cambria Math" w:hAnsi="Cambria Math"/>
+                  <w:i/>
+                </w:rPr>
+              </m:ctrlPr>
+            </m:fPr>
+            <m:num>
+              <m:sSup>
+                <m:sSupPr>
+                  <m:ctrlPr>
+                    <w:rPr>
+                      <w:rFonts w:ascii="Cambria Math" w:hAnsi="Cambria Math"/>
+                      <w:i/>
+                    </w:rPr>
+                  </m:ctrlPr>
+                </m:sSupPr>
+                <m:e>
+                  <m:r>
+                    <w:rPr>
+                      <w:rFonts w:ascii="Cambria Math" w:hAnsi="Cambria Math"/>
+                    </w:rPr>
+                    <m:t>p</m:t>
+                  </m:r>
+                </m:e>
+                <m:sup>
+                  <m:r>
+                    <w:rPr>
+                      <w:rFonts w:ascii="Cambria Math" w:hAnsi="Cambria Math"/>
+                    </w:rPr>
+                    <m:t>2</m:t>
+                  </m:r>
+                </m:sup>
+              </m:sSup>
+              <m:d>
+                <m:dPr>
+                  <m:ctrlPr>
+                    <w:rPr>
+                      <w:rFonts w:ascii="Cambria Math" w:hAnsi="Cambria Math"/>
+                      <w:i/>
+                    </w:rPr>
+                  </m:ctrlPr>
+                </m:dPr>
+                <m:e>
+                  <m:r>
+                    <w:rPr>
+                      <w:rFonts w:ascii="Cambria Math" w:hAnsi="Cambria Math"/>
+                    </w:rPr>
+                    <m:t>b,</m:t>
+                  </m:r>
+                  <m:sSup>
+                    <m:sSupPr>
+                      <m:ctrlPr>
+                        <w:rPr>
+                          <w:rFonts w:ascii="Cambria Math" w:hAnsi="Cambria Math"/>
+                          <w:i/>
+                        </w:rPr>
+                      </m:ctrlPr>
+                    </m:sSupPr>
+                    <m:e>
+                      <m:r>
+                        <w:rPr>
+                          <w:rFonts w:ascii="Cambria Math" w:hAnsi="Cambria Math"/>
+                        </w:rPr>
+                        <m:t>b</m:t>
+                      </m:r>
+                    </m:e>
+                    <m:sup>
+                      <m:r>
+                        <w:rPr>
+                          <w:rFonts w:ascii="Cambria Math" w:hAnsi="Cambria Math"/>
+                        </w:rPr>
+                        <m:t>gt</m:t>
+                      </m:r>
+                    </m:sup>
+                  </m:sSup>
+                </m:e>
+              </m:d>
+            </m:num>
+            <m:den>
+              <m:sSup>
+                <m:sSupPr>
+                  <m:ctrlPr>
+                    <w:rPr>
+                      <w:rFonts w:ascii="Cambria Math" w:hAnsi="Cambria Math"/>
+                      <w:i/>
+                    </w:rPr>
+                  </m:ctrlPr>
+                </m:sSupPr>
+                <m:e>
+                  <m:r>
+                    <w:rPr>
+                      <w:rFonts w:ascii="Cambria Math" w:hAnsi="Cambria Math"/>
+                    </w:rPr>
+                    <m:t>c</m:t>
+                  </m:r>
+                </m:e>
+                <m:sup>
+                  <m:r>
+                    <w:rPr>
+                      <w:rFonts w:ascii="Cambria Math" w:hAnsi="Cambria Math"/>
+                    </w:rPr>
+                    <m:t>2</m:t>
+                  </m:r>
+                </m:sup>
+              </m:sSup>
+            </m:den>
+          </m:f>
+        </m:oMath>
+      </m:oMathPara>
+    </w:p>
+    <w:p>
+      <w:pPr>
+        <w:pStyle w:val="ListParagraph"/>
+        <w:ind w:left="1440"/>
+      </w:pPr>
+      <w:r>
+        <w:t>___</w:t>
+      </w:r>
+      <w:r>
+        <w:t xml:space="preserve">where </w:t>
+      </w:r>
+      <m:oMath>
+        <m:r>
+          <w:rPr>
+            <w:rFonts w:ascii="Cambria Math" w:hAnsi="Cambria Math"/>
+          </w:rPr>
+          <m:t>p</m:t>
+        </m:r>
+        <m:r>
+          <w:rPr>
+            <w:rFonts w:ascii="Cambria Math" w:eastAsiaTheme="minorEastAsia" w:hAnsi="Cambria Math"/>
+          </w:rPr>
+          <m:t>()</m:t>
+        </m:r>
+      </m:oMath>
+      <w:r>
+        <w:t xml:space="preserve"> measures the Euclidean distance between the center of the 2 bounding-boxes</w:t>
+      </w:r>
+      <w:r>
+        <w:t xml:space="preserve"> and </w:t>
+      </w:r>
+      <m:oMath>
+        <m:r>
+          <w:rPr>
+            <w:rFonts w:ascii="Cambria Math" w:eastAsiaTheme="minorEastAsia" w:hAnsi="Cambria Math"/>
+          </w:rPr>
+          <m:t>c</m:t>
+        </m:r>
+      </m:oMath>
+      <w:r>
+        <w:t xml:space="preserve"> is the diagonal length of the smallest box covering both these boxes.</w:t>
+      </w:r>
+    </w:p>
+    <w:p>
+      <w:pPr>
+        <w:pStyle w:val="ListParagraph"/>
+        <w:numPr>
+          <w:ilvl w:val="1"/>
+          <w:numId w:val="3"/>
+        </w:numPr>
+      </w:pPr>
+      <w:r>
+        <w:t>Finally, Combined IoU also takes into account the consistency of aspect ratios.</w:t>
+      </w:r>
+    </w:p>
+    <w:p>
+      <w:pPr>
+        <w:pStyle w:val="ListParagraph"/>
+      </w:pPr>
+      <m:oMathPara>
+        <m:oMath>
+          <m:sSub>
+            <m:sSubPr>
+              <m:ctrlPr>
+                <w:rPr>
+                  <w:rFonts w:ascii="Cambria Math" w:hAnsi="Cambria Math"/>
+                  <w:i/>
+                </w:rPr>
+              </m:ctrlPr>
+            </m:sSubPr>
+            <m:e>
+              <m:r>
+                <w:rPr>
+                  <w:rFonts w:ascii="Cambria Math" w:hAnsi="Cambria Math"/>
+                </w:rPr>
+                <m:t>L</m:t>
+              </m:r>
+            </m:e>
+            <m:sub>
+              <m:r>
+                <w:rPr>
+                  <w:rFonts w:ascii="Cambria Math" w:hAnsi="Cambria Math"/>
+                </w:rPr>
+                <m:t>C</m:t>
+              </m:r>
+              <m:r>
+                <w:rPr>
+                  <w:rFonts w:ascii="Cambria Math" w:hAnsi="Cambria Math"/>
+                </w:rPr>
+                <m:t>IoU</m:t>
+              </m:r>
+            </m:sub>
+          </m:sSub>
+          <m:r>
+            <w:rPr>
+              <w:rFonts w:ascii="Cambria Math" w:hAnsi="Cambria Math"/>
+            </w:rPr>
+            <m:t>=1-</m:t>
+          </m:r>
+          <m:f>
+            <m:fPr>
+              <m:ctrlPr>
+                <w:rPr>
+                  <w:rFonts w:ascii="Cambria Math" w:hAnsi="Cambria Math"/>
+                  <w:i/>
+                </w:rPr>
+              </m:ctrlPr>
+            </m:fPr>
+            <m:num>
+              <m:d>
+                <m:dPr>
+                  <m:begChr m:val="|"/>
+                  <m:endChr m:val="|"/>
+                  <m:ctrlPr>
+                    <w:rPr>
+                      <w:rFonts w:ascii="Cambria Math" w:hAnsi="Cambria Math"/>
+                      <w:i/>
+                    </w:rPr>
+                  </m:ctrlPr>
+                </m:dPr>
+                <m:e>
+                  <m:r>
+                    <w:rPr>
+                      <w:rFonts w:ascii="Cambria Math" w:hAnsi="Cambria Math"/>
+                    </w:rPr>
+                    <m:t>B∩</m:t>
+                  </m:r>
+                  <m:sSup>
+                    <m:sSupPr>
+                      <m:ctrlPr>
+                        <w:rPr>
+                          <w:rFonts w:ascii="Cambria Math" w:hAnsi="Cambria Math"/>
+                          <w:i/>
+                        </w:rPr>
+                      </m:ctrlPr>
+                    </m:sSupPr>
+                    <m:e>
+                      <m:r>
+                        <w:rPr>
+                          <w:rFonts w:ascii="Cambria Math" w:hAnsi="Cambria Math"/>
+                        </w:rPr>
+                        <m:t>B</m:t>
+                      </m:r>
+                    </m:e>
+                    <m:sup>
+                      <m:r>
+                        <w:rPr>
+                          <w:rFonts w:ascii="Cambria Math" w:hAnsi="Cambria Math"/>
+                        </w:rPr>
+                        <m:t>gt</m:t>
+                      </m:r>
+                    </m:sup>
+                  </m:sSup>
+                </m:e>
+              </m:d>
+            </m:num>
+            <m:den>
+              <m:d>
+                <m:dPr>
+                  <m:begChr m:val="|"/>
+                  <m:endChr m:val="|"/>
+                  <m:ctrlPr>
+                    <w:rPr>
+                      <w:rFonts w:ascii="Cambria Math" w:hAnsi="Cambria Math"/>
+                      <w:i/>
+                    </w:rPr>
+                  </m:ctrlPr>
+                </m:dPr>
+                <m:e>
+                  <m:r>
+                    <w:rPr>
+                      <w:rFonts w:ascii="Cambria Math" w:hAnsi="Cambria Math"/>
+                    </w:rPr>
+                    <m:t>B∪</m:t>
+                  </m:r>
+                  <m:sSup>
+                    <m:sSupPr>
+                      <m:ctrlPr>
+                        <w:rPr>
+                          <w:rFonts w:ascii="Cambria Math" w:hAnsi="Cambria Math"/>
+                          <w:i/>
+                        </w:rPr>
+                      </m:ctrlPr>
+                    </m:sSupPr>
+                    <m:e>
+                      <m:r>
+                        <w:rPr>
+                          <w:rFonts w:ascii="Cambria Math" w:hAnsi="Cambria Math"/>
+                        </w:rPr>
+                        <m:t>B</m:t>
+                      </m:r>
+                    </m:e>
+                    <m:sup>
+                      <m:r>
+                        <w:rPr>
+                          <w:rFonts w:ascii="Cambria Math" w:hAnsi="Cambria Math"/>
+                        </w:rPr>
+                        <m:t>gt</m:t>
+                      </m:r>
+                    </m:sup>
+                  </m:sSup>
+                </m:e>
+              </m:d>
+            </m:den>
+          </m:f>
+          <m:r>
+            <w:rPr>
+              <w:rFonts w:ascii="Cambria Math" w:hAnsi="Cambria Math"/>
+            </w:rPr>
+            <m:t>+</m:t>
+          </m:r>
+          <m:f>
+            <m:fPr>
+              <m:ctrlPr>
+                <w:rPr>
+                  <w:rFonts w:ascii="Cambria Math" w:hAnsi="Cambria Math"/>
+                  <w:i/>
+                </w:rPr>
+              </m:ctrlPr>
+            </m:fPr>
+            <m:num>
+              <m:sSup>
+                <m:sSupPr>
+                  <m:ctrlPr>
+                    <w:rPr>
+                      <w:rFonts w:ascii="Cambria Math" w:hAnsi="Cambria Math"/>
+                      <w:i/>
+                    </w:rPr>
+                  </m:ctrlPr>
+                </m:sSupPr>
+                <m:e>
+                  <m:r>
+                    <w:rPr>
+                      <w:rFonts w:ascii="Cambria Math" w:hAnsi="Cambria Math"/>
+                    </w:rPr>
+                    <m:t>p</m:t>
+                  </m:r>
+                </m:e>
+                <m:sup>
+                  <m:r>
+                    <w:rPr>
+                      <w:rFonts w:ascii="Cambria Math" w:hAnsi="Cambria Math"/>
+                    </w:rPr>
+                    <m:t>2</m:t>
+                  </m:r>
+                </m:sup>
+              </m:sSup>
+              <m:d>
+                <m:dPr>
+                  <m:ctrlPr>
+                    <w:rPr>
+                      <w:rFonts w:ascii="Cambria Math" w:hAnsi="Cambria Math"/>
+                      <w:i/>
+                    </w:rPr>
+                  </m:ctrlPr>
+                </m:dPr>
+                <m:e>
+                  <m:r>
+                    <w:rPr>
+                      <w:rFonts w:ascii="Cambria Math" w:hAnsi="Cambria Math"/>
+                    </w:rPr>
+                    <m:t>b,</m:t>
+                  </m:r>
+                  <m:sSup>
+                    <m:sSupPr>
+                      <m:ctrlPr>
+                        <w:rPr>
+                          <w:rFonts w:ascii="Cambria Math" w:hAnsi="Cambria Math"/>
+                          <w:i/>
+                        </w:rPr>
+                      </m:ctrlPr>
+                    </m:sSupPr>
+                    <m:e>
+                      <m:r>
+                        <w:rPr>
+                          <w:rFonts w:ascii="Cambria Math" w:hAnsi="Cambria Math"/>
+                        </w:rPr>
+                        <m:t>b</m:t>
+                      </m:r>
+                    </m:e>
+                    <m:sup>
+                      <m:r>
+                        <w:rPr>
+                          <w:rFonts w:ascii="Cambria Math" w:hAnsi="Cambria Math"/>
+                        </w:rPr>
+                        <m:t>gt</m:t>
+                      </m:r>
+                    </m:sup>
+                  </m:sSup>
+                </m:e>
+              </m:d>
+            </m:num>
+            <m:den>
+              <m:sSup>
+                <m:sSupPr>
+                  <m:ctrlPr>
+                    <w:rPr>
+                      <w:rFonts w:ascii="Cambria Math" w:hAnsi="Cambria Math"/>
+                      <w:i/>
+                    </w:rPr>
+                  </m:ctrlPr>
+                </m:sSupPr>
+                <m:e>
+                  <m:r>
+                    <w:rPr>
+                      <w:rFonts w:ascii="Cambria Math" w:hAnsi="Cambria Math"/>
+                    </w:rPr>
+                    <m:t>c</m:t>
+                  </m:r>
+                </m:e>
+                <m:sup>
+                  <m:r>
+                    <w:rPr>
+                      <w:rFonts w:ascii="Cambria Math" w:hAnsi="Cambria Math"/>
+                    </w:rPr>
+                    <m:t>2</m:t>
+                  </m:r>
+                </m:sup>
+              </m:sSup>
+            </m:den>
+          </m:f>
+          <m:r>
+            <w:rPr>
+              <w:rFonts w:ascii="Cambria Math" w:eastAsiaTheme="minorEastAsia" w:hAnsi="Cambria Math"/>
+            </w:rPr>
+            <m:t>+αv</m:t>
+          </m:r>
+        </m:oMath>
+      </m:oMathPara>
+    </w:p>
+    <w:p>
+      <w:pPr>
+        <w:pStyle w:val="ListParagraph"/>
+        <w:numPr>
+          <w:ilvl w:val="1"/>
+          <w:numId w:val="3"/>
+        </w:numPr>
+      </w:pPr>
+      <w:r>
+        <w:t>DIoU is additionally used during the time of Non Max Suppression.</w:t>
+      </w:r>
+    </w:p>
     <w:sectPr>
+      <w:headerReference w:type="default" r:id="rId20"/>
       <w:pgSz w:w="12240" w:h="15840"/>
       <w:pgMar w:top="1440" w:right="1440" w:bottom="1440" w:left="1440" w:header="720" w:footer="720" w:gutter="0"/>
       <w:cols w:space="720"/>
@@ -1369,8 +2591,68 @@
 </w:document>
 </file>
 
+<file path=word/endnotes.xml><?xml version="1.0" encoding="utf-8"?>
+<w:endnotes xmlns:wpc="http://schemas.microsoft.com/office/word/2010/wordprocessingCanvas" xmlns:cx="http://schemas.microsoft.com/office/drawing/2014/chartex" xmlns:cx1="http://schemas.microsoft.com/office/drawing/2015/9/8/chartex" xmlns:cx2="http://schemas.microsoft.com/office/drawing/2015/10/21/chartex" xmlns:cx3="http://schemas.microsoft.com/office/drawing/2016/5/9/chartex" xmlns:cx4="http://schemas.microsoft.com/office/drawing/2016/5/10/chartex" xmlns:cx5="http://schemas.microsoft.com/office/drawing/2016/5/11/chartex" xmlns:cx6="http://schemas.microsoft.com/office/drawing/2016/5/12/chartex" xmlns:cx7="http://schemas.microsoft.com/office/drawing/2016/5/13/chartex" xmlns:cx8="http://schemas.microsoft.com/office/drawing/2016/5/14/chartex" xmlns:mc="http://schemas.openxmlformats.org/markup-compatibility/2006" xmlns:aink="http://schemas.microsoft.com/office/drawing/2016/ink" xmlns:am3d="http://schemas.microsoft.com/office/drawing/2017/model3d" xmlns:o="urn:schemas-microsoft-com:office:office" xmlns:oel="http://schemas.microsoft.com/office/2019/extlst" xmlns:r="http://schemas.openxmlformats.org/officeDocument/2006/relationships" xmlns:m="http://schemas.openxmlformats.org/officeDocument/2006/math" xmlns:v="urn:schemas-microsoft-com:vml" xmlns:wp14="http://schemas.microsoft.com/office/word/2010/wordprocessingDrawing" xmlns:wp="http://schemas.openxmlformats.org/drawingml/2006/wordprocessingDrawing" xmlns:w10="urn:schemas-microsoft-com:office:word" xmlns:w="http://schemas.openxmlformats.org/wordprocessingml/2006/main" xmlns:w14="http://schemas.microsoft.com/office/word/2010/wordml" xmlns:w15="http://schemas.microsoft.com/office/word/2012/wordml" xmlns:w16cex="http://schemas.microsoft.com/office/word/2018/wordml/cex" xmlns:w16cid="http://schemas.microsoft.com/office/word/2016/wordml/cid" xmlns:w16="http://schemas.microsoft.com/office/word/2018/wordml" xmlns:w16sdtdh="http://schemas.microsoft.com/office/word/2020/wordml/sdtdatahash" xmlns:w16se="http://schemas.microsoft.com/office/word/2015/wordml/symex" xmlns:wpg="http://schemas.microsoft.com/office/word/2010/wordprocessingGroup" xmlns:wpi="http://schemas.microsoft.com/office/word/2010/wordprocessingInk" xmlns:wne="http://schemas.microsoft.com/office/word/2006/wordml" xmlns:wps="http://schemas.microsoft.com/office/word/2010/wordprocessingShape" mc:Ignorable="w14 w15 w16se w16cid w16 w16cex w16sdtdh wp14">
+  <w:endnote w:type="separator" w:id="-1">
+    <w:p>
+      <w:pPr>
+        <w:spacing w:after="0" w:line="240" w:lineRule="auto"/>
+      </w:pPr>
+      <w:r>
+        <w:separator/>
+      </w:r>
+    </w:p>
+  </w:endnote>
+  <w:endnote w:type="continuationSeparator" w:id="0">
+    <w:p>
+      <w:pPr>
+        <w:spacing w:after="0" w:line="240" w:lineRule="auto"/>
+      </w:pPr>
+      <w:r>
+        <w:continuationSeparator/>
+      </w:r>
+    </w:p>
+  </w:endnote>
+</w:endnotes>
+</file>
+
+<file path=word/footnotes.xml><?xml version="1.0" encoding="utf-8"?>
+<w:footnotes xmlns:wpc="http://schemas.microsoft.com/office/word/2010/wordprocessingCanvas" xmlns:cx="http://schemas.microsoft.com/office/drawing/2014/chartex" xmlns:cx1="http://schemas.microsoft.com/office/drawing/2015/9/8/chartex" xmlns:cx2="http://schemas.microsoft.com/office/drawing/2015/10/21/chartex" xmlns:cx3="http://schemas.microsoft.com/office/drawing/2016/5/9/chartex" xmlns:cx4="http://schemas.microsoft.com/office/drawing/2016/5/10/chartex" xmlns:cx5="http://schemas.microsoft.com/office/drawing/2016/5/11/chartex" xmlns:cx6="http://schemas.microsoft.com/office/drawing/2016/5/12/chartex" xmlns:cx7="http://schemas.microsoft.com/office/drawing/2016/5/13/chartex" xmlns:cx8="http://schemas.microsoft.com/office/drawing/2016/5/14/chartex" xmlns:mc="http://schemas.openxmlformats.org/markup-compatibility/2006" xmlns:aink="http://schemas.microsoft.com/office/drawing/2016/ink" xmlns:am3d="http://schemas.microsoft.com/office/drawing/2017/model3d" xmlns:o="urn:schemas-microsoft-com:office:office" xmlns:oel="http://schemas.microsoft.com/office/2019/extlst" xmlns:r="http://schemas.openxmlformats.org/officeDocument/2006/relationships" xmlns:m="http://schemas.openxmlformats.org/officeDocument/2006/math" xmlns:v="urn:schemas-microsoft-com:vml" xmlns:wp14="http://schemas.microsoft.com/office/word/2010/wordprocessingDrawing" xmlns:wp="http://schemas.openxmlformats.org/drawingml/2006/wordprocessingDrawing" xmlns:w10="urn:schemas-microsoft-com:office:word" xmlns:w="http://schemas.openxmlformats.org/wordprocessingml/2006/main" xmlns:w14="http://schemas.microsoft.com/office/word/2010/wordml" xmlns:w15="http://schemas.microsoft.com/office/word/2012/wordml" xmlns:w16cex="http://schemas.microsoft.com/office/word/2018/wordml/cex" xmlns:w16cid="http://schemas.microsoft.com/office/word/2016/wordml/cid" xmlns:w16="http://schemas.microsoft.com/office/word/2018/wordml" xmlns:w16sdtdh="http://schemas.microsoft.com/office/word/2020/wordml/sdtdatahash" xmlns:w16se="http://schemas.microsoft.com/office/word/2015/wordml/symex" xmlns:wpg="http://schemas.microsoft.com/office/word/2010/wordprocessingGroup" xmlns:wpi="http://schemas.microsoft.com/office/word/2010/wordprocessingInk" xmlns:wne="http://schemas.microsoft.com/office/word/2006/wordml" xmlns:wps="http://schemas.microsoft.com/office/word/2010/wordprocessingShape" mc:Ignorable="w14 w15 w16se w16cid w16 w16cex w16sdtdh wp14">
+  <w:footnote w:type="separator" w:id="-1">
+    <w:p>
+      <w:pPr>
+        <w:spacing w:after="0" w:line="240" w:lineRule="auto"/>
+      </w:pPr>
+      <w:r>
+        <w:separator/>
+      </w:r>
+    </w:p>
+  </w:footnote>
+  <w:footnote w:type="continuationSeparator" w:id="0">
+    <w:p>
+      <w:pPr>
+        <w:spacing w:after="0" w:line="240" w:lineRule="auto"/>
+      </w:pPr>
+      <w:r>
+        <w:continuationSeparator/>
+      </w:r>
+    </w:p>
+  </w:footnote>
+</w:footnotes>
+</file>
+
+<file path=word/header1.xml><?xml version="1.0" encoding="utf-8"?>
+<w:hdr xmlns:wpc="http://schemas.microsoft.com/office/word/2010/wordprocessingCanvas" xmlns:cx="http://schemas.microsoft.com/office/drawing/2014/chartex" xmlns:cx1="http://schemas.microsoft.com/office/drawing/2015/9/8/chartex" xmlns:cx2="http://schemas.microsoft.com/office/drawing/2015/10/21/chartex" xmlns:cx3="http://schemas.microsoft.com/office/drawing/2016/5/9/chartex" xmlns:cx4="http://schemas.microsoft.com/office/drawing/2016/5/10/chartex" xmlns:cx5="http://schemas.microsoft.com/office/drawing/2016/5/11/chartex" xmlns:cx6="http://schemas.microsoft.com/office/drawing/2016/5/12/chartex" xmlns:cx7="http://schemas.microsoft.com/office/drawing/2016/5/13/chartex" xmlns:cx8="http://schemas.microsoft.com/office/drawing/2016/5/14/chartex" xmlns:mc="http://schemas.openxmlformats.org/markup-compatibility/2006" xmlns:aink="http://schemas.microsoft.com/office/drawing/2016/ink" xmlns:am3d="http://schemas.microsoft.com/office/drawing/2017/model3d" xmlns:o="urn:schemas-microsoft-com:office:office" xmlns:oel="http://schemas.microsoft.com/office/2019/extlst" xmlns:r="http://schemas.openxmlformats.org/officeDocument/2006/relationships" xmlns:m="http://schemas.openxmlformats.org/officeDocument/2006/math" xmlns:v="urn:schemas-microsoft-com:vml" xmlns:wp14="http://schemas.microsoft.com/office/word/2010/wordprocessingDrawing" xmlns:wp="http://schemas.openxmlformats.org/drawingml/2006/wordprocessingDrawing" xmlns:w10="urn:schemas-microsoft-com:office:word" xmlns:w="http://schemas.openxmlformats.org/wordprocessingml/2006/main" xmlns:w14="http://schemas.microsoft.com/office/word/2010/wordml" xmlns:w15="http://schemas.microsoft.com/office/word/2012/wordml" xmlns:w16cex="http://schemas.microsoft.com/office/word/2018/wordml/cex" xmlns:w16cid="http://schemas.microsoft.com/office/word/2016/wordml/cid" xmlns:w16="http://schemas.microsoft.com/office/word/2018/wordml" xmlns:w16sdtdh="http://schemas.microsoft.com/office/word/2020/wordml/sdtdatahash" xmlns:w16se="http://schemas.microsoft.com/office/word/2015/wordml/symex" xmlns:wpg="http://schemas.microsoft.com/office/word/2010/wordprocessingGroup" xmlns:wpi="http://schemas.microsoft.com/office/word/2010/wordprocessingInk" xmlns:wne="http://schemas.microsoft.com/office/word/2006/wordml" xmlns:wps="http://schemas.microsoft.com/office/word/2010/wordprocessingShape" mc:Ignorable="w14 w15 w16se w16cid w16 w16cex w16sdtdh wp14">
+  <w:p>
+    <w:pPr>
+      <w:pStyle w:val="Header"/>
+    </w:pPr>
+  </w:p>
+</w:hdr>
+</file>
+
 <file path=word/numbering.xml><?xml version="1.0" encoding="utf-8"?>
-<w:numbering xmlns:wpc="http://schemas.microsoft.com/office/word/2010/wordprocessingCanvas" xmlns:cx="http://schemas.microsoft.com/office/drawing/2014/chartex" xmlns:cx1="http://schemas.microsoft.com/office/drawing/2015/9/8/chartex" xmlns:cx2="http://schemas.microsoft.com/office/drawing/2015/10/21/chartex" xmlns:cx3="http://schemas.microsoft.com/office/drawing/2016/5/9/chartex" xmlns:cx4="http://schemas.microsoft.com/office/drawing/2016/5/10/chartex" xmlns:cx5="http://schemas.microsoft.com/office/drawing/2016/5/11/chartex" xmlns:cx6="http://schemas.microsoft.com/office/drawing/2016/5/12/chartex" xmlns:cx7="http://schemas.microsoft.com/office/drawing/2016/5/13/chartex" xmlns:cx8="http://schemas.microsoft.com/office/drawing/2016/5/14/chartex" xmlns:mc="http://schemas.openxmlformats.org/markup-compatibility/2006" xmlns:aink="http://schemas.microsoft.com/office/drawing/2016/ink" xmlns:am3d="http://schemas.microsoft.com/office/drawing/2017/model3d" xmlns:o="urn:schemas-microsoft-com:office:office" xmlns:r="http://schemas.openxmlformats.org/officeDocument/2006/relationships" xmlns:m="http://schemas.openxmlformats.org/officeDocument/2006/math" xmlns:v="urn:schemas-microsoft-com:vml" xmlns:wp14="http://schemas.microsoft.com/office/word/2010/wordprocessingDrawing" xmlns:wp="http://schemas.openxmlformats.org/drawingml/2006/wordprocessingDrawing" xmlns:w10="urn:schemas-microsoft-com:office:word" xmlns:w="http://schemas.openxmlformats.org/wordprocessingml/2006/main" xmlns:w14="http://schemas.microsoft.com/office/word/2010/wordml" xmlns:w15="http://schemas.microsoft.com/office/word/2012/wordml" xmlns:w16cex="http://schemas.microsoft.com/office/word/2018/wordml/cex" xmlns:w16cid="http://schemas.microsoft.com/office/word/2016/wordml/cid" xmlns:w16="http://schemas.microsoft.com/office/word/2018/wordml" xmlns:w16sdtdh="http://schemas.microsoft.com/office/word/2020/wordml/sdtdatahash" xmlns:w16se="http://schemas.microsoft.com/office/word/2015/wordml/symex" xmlns:wpg="http://schemas.microsoft.com/office/word/2010/wordprocessingGroup" xmlns:wpi="http://schemas.microsoft.com/office/word/2010/wordprocessingInk" xmlns:wne="http://schemas.microsoft.com/office/word/2006/wordml" xmlns:wps="http://schemas.microsoft.com/office/word/2010/wordprocessingShape" mc:Ignorable="w14 w15 w16se w16cid w16 w16cex w16sdtdh wp14">
+<w:numbering xmlns:wpc="http://schemas.microsoft.com/office/word/2010/wordprocessingCanvas" xmlns:cx="http://schemas.microsoft.com/office/drawing/2014/chartex" xmlns:cx1="http://schemas.microsoft.com/office/drawing/2015/9/8/chartex" xmlns:cx2="http://schemas.microsoft.com/office/drawing/2015/10/21/chartex" xmlns:cx3="http://schemas.microsoft.com/office/drawing/2016/5/9/chartex" xmlns:cx4="http://schemas.microsoft.com/office/drawing/2016/5/10/chartex" xmlns:cx5="http://schemas.microsoft.com/office/drawing/2016/5/11/chartex" xmlns:cx6="http://schemas.microsoft.com/office/drawing/2016/5/12/chartex" xmlns:cx7="http://schemas.microsoft.com/office/drawing/2016/5/13/chartex" xmlns:cx8="http://schemas.microsoft.com/office/drawing/2016/5/14/chartex" xmlns:mc="http://schemas.openxmlformats.org/markup-compatibility/2006" xmlns:aink="http://schemas.microsoft.com/office/drawing/2016/ink" xmlns:am3d="http://schemas.microsoft.com/office/drawing/2017/model3d" xmlns:o="urn:schemas-microsoft-com:office:office" xmlns:oel="http://schemas.microsoft.com/office/2019/extlst" xmlns:r="http://schemas.openxmlformats.org/officeDocument/2006/relationships" xmlns:m="http://schemas.openxmlformats.org/officeDocument/2006/math" xmlns:v="urn:schemas-microsoft-com:vml" xmlns:wp14="http://schemas.microsoft.com/office/word/2010/wordprocessingDrawing" xmlns:wp="http://schemas.openxmlformats.org/drawingml/2006/wordprocessingDrawing" xmlns:w10="urn:schemas-microsoft-com:office:word" xmlns:w="http://schemas.openxmlformats.org/wordprocessingml/2006/main" xmlns:w14="http://schemas.microsoft.com/office/word/2010/wordml" xmlns:w15="http://schemas.microsoft.com/office/word/2012/wordml" xmlns:w16cex="http://schemas.microsoft.com/office/word/2018/wordml/cex" xmlns:w16cid="http://schemas.microsoft.com/office/word/2016/wordml/cid" xmlns:w16="http://schemas.microsoft.com/office/word/2018/wordml" xmlns:w16sdtdh="http://schemas.microsoft.com/office/word/2020/wordml/sdtdatahash" xmlns:w16se="http://schemas.microsoft.com/office/word/2015/wordml/symex" xmlns:wpg="http://schemas.microsoft.com/office/word/2010/wordprocessingGroup" xmlns:wpi="http://schemas.microsoft.com/office/word/2010/wordprocessingInk" xmlns:wne="http://schemas.microsoft.com/office/word/2006/wordml" xmlns:wps="http://schemas.microsoft.com/office/word/2010/wordprocessingShape" mc:Ignorable="w14 w15 w16se w16cid w16 w16cex w16sdtdh wp14">
   <w:abstractNum w:abstractNumId="0" w15:restartNumberingAfterBreak="0">
     <w:nsid w:val="16E32B1D"/>
     <w:multiLevelType w:val="hybridMultilevel"/>
@@ -1549,11 +2831,103 @@
       </w:pPr>
     </w:lvl>
   </w:abstractNum>
+  <w:abstractNum w:abstractNumId="2" w15:restartNumberingAfterBreak="0">
+    <w:nsid w:val="7AF96AA7"/>
+    <w:multiLevelType w:val="hybridMultilevel"/>
+    <w:tmpl w:val="D4AE9644"/>
+    <w:lvl w:ilvl="0" w:tplc="2954CB60">
+      <w:start w:val="1"/>
+      <w:numFmt w:val="decimal"/>
+      <w:lvlText w:val="%1."/>
+      <w:lvlJc w:val="left"/>
+      <w:pPr>
+        <w:ind w:left="720" w:hanging="360"/>
+      </w:pPr>
+      <w:rPr>
+        <w:rFonts w:hint="default"/>
+      </w:rPr>
+    </w:lvl>
+    <w:lvl w:ilvl="1" w:tplc="04090019">
+      <w:start w:val="1"/>
+      <w:numFmt w:val="lowerLetter"/>
+      <w:lvlText w:val="%2."/>
+      <w:lvlJc w:val="left"/>
+      <w:pPr>
+        <w:ind w:left="1440" w:hanging="360"/>
+      </w:pPr>
+    </w:lvl>
+    <w:lvl w:ilvl="2" w:tplc="0409001B" w:tentative="1">
+      <w:start w:val="1"/>
+      <w:numFmt w:val="lowerRoman"/>
+      <w:lvlText w:val="%3."/>
+      <w:lvlJc w:val="right"/>
+      <w:pPr>
+        <w:ind w:left="2160" w:hanging="180"/>
+      </w:pPr>
+    </w:lvl>
+    <w:lvl w:ilvl="3" w:tplc="0409000F" w:tentative="1">
+      <w:start w:val="1"/>
+      <w:numFmt w:val="decimal"/>
+      <w:lvlText w:val="%4."/>
+      <w:lvlJc w:val="left"/>
+      <w:pPr>
+        <w:ind w:left="2880" w:hanging="360"/>
+      </w:pPr>
+    </w:lvl>
+    <w:lvl w:ilvl="4" w:tplc="04090019" w:tentative="1">
+      <w:start w:val="1"/>
+      <w:numFmt w:val="lowerLetter"/>
+      <w:lvlText w:val="%5."/>
+      <w:lvlJc w:val="left"/>
+      <w:pPr>
+        <w:ind w:left="3600" w:hanging="360"/>
+      </w:pPr>
+    </w:lvl>
+    <w:lvl w:ilvl="5" w:tplc="0409001B" w:tentative="1">
+      <w:start w:val="1"/>
+      <w:numFmt w:val="lowerRoman"/>
+      <w:lvlText w:val="%6."/>
+      <w:lvlJc w:val="right"/>
+      <w:pPr>
+        <w:ind w:left="4320" w:hanging="180"/>
+      </w:pPr>
+    </w:lvl>
+    <w:lvl w:ilvl="6" w:tplc="0409000F" w:tentative="1">
+      <w:start w:val="1"/>
+      <w:numFmt w:val="decimal"/>
+      <w:lvlText w:val="%7."/>
+      <w:lvlJc w:val="left"/>
+      <w:pPr>
+        <w:ind w:left="5040" w:hanging="360"/>
+      </w:pPr>
+    </w:lvl>
+    <w:lvl w:ilvl="7" w:tplc="04090019" w:tentative="1">
+      <w:start w:val="1"/>
+      <w:numFmt w:val="lowerLetter"/>
+      <w:lvlText w:val="%8."/>
+      <w:lvlJc w:val="left"/>
+      <w:pPr>
+        <w:ind w:left="5760" w:hanging="360"/>
+      </w:pPr>
+    </w:lvl>
+    <w:lvl w:ilvl="8" w:tplc="0409001B" w:tentative="1">
+      <w:start w:val="1"/>
+      <w:numFmt w:val="lowerRoman"/>
+      <w:lvlText w:val="%9."/>
+      <w:lvlJc w:val="right"/>
+      <w:pPr>
+        <w:ind w:left="6480" w:hanging="180"/>
+      </w:pPr>
+    </w:lvl>
+  </w:abstractNum>
   <w:num w:numId="1" w16cid:durableId="1348678144">
     <w:abstractNumId w:val="0"/>
   </w:num>
   <w:num w:numId="2" w16cid:durableId="1811091489">
     <w:abstractNumId w:val="1"/>
+  </w:num>
+  <w:num w:numId="3" w16cid:durableId="479083517">
+    <w:abstractNumId w:val="2"/>
   </w:num>
 </w:numbering>
 </file>
@@ -2074,6 +3448,73 @@
       <w:color w:val="808080"/>
     </w:rPr>
   </w:style>
+  <w:style w:type="character" w:styleId="Hyperlink">
+    <w:name w:val="Hyperlink"/>
+    <w:basedOn w:val="DefaultParagraphFont"/>
+    <w:uiPriority w:val="99"/>
+    <w:unhideWhenUsed/>
+    <w:rsid w:val="00434324"/>
+    <w:rPr>
+      <w:color w:val="0563C1" w:themeColor="hyperlink"/>
+      <w:u w:val="single"/>
+    </w:rPr>
+  </w:style>
+  <w:style w:type="character" w:styleId="UnresolvedMention">
+    <w:name w:val="Unresolved Mention"/>
+    <w:basedOn w:val="DefaultParagraphFont"/>
+    <w:uiPriority w:val="99"/>
+    <w:semiHidden/>
+    <w:unhideWhenUsed/>
+    <w:rsid w:val="00434324"/>
+    <w:rPr>
+      <w:color w:val="605E5C"/>
+      <w:shd w:val="clear" w:color="auto" w:fill="E1DFDD"/>
+    </w:rPr>
+  </w:style>
+  <w:style w:type="paragraph" w:styleId="Header">
+    <w:name w:val="header"/>
+    <w:basedOn w:val="Normal"/>
+    <w:link w:val="HeaderChar"/>
+    <w:uiPriority w:val="99"/>
+    <w:unhideWhenUsed/>
+    <w:rsid w:val="005A4FA7"/>
+    <w:pPr>
+      <w:tabs>
+        <w:tab w:val="center" w:pos="4680"/>
+        <w:tab w:val="right" w:pos="9360"/>
+      </w:tabs>
+      <w:spacing w:after="0" w:line="240" w:lineRule="auto"/>
+    </w:pPr>
+  </w:style>
+  <w:style w:type="character" w:customStyle="1" w:styleId="HeaderChar">
+    <w:name w:val="Header Char"/>
+    <w:basedOn w:val="DefaultParagraphFont"/>
+    <w:link w:val="Header"/>
+    <w:uiPriority w:val="99"/>
+    <w:rsid w:val="005A4FA7"/>
+  </w:style>
+  <w:style w:type="paragraph" w:styleId="Footer">
+    <w:name w:val="footer"/>
+    <w:basedOn w:val="Normal"/>
+    <w:link w:val="FooterChar"/>
+    <w:uiPriority w:val="99"/>
+    <w:unhideWhenUsed/>
+    <w:rsid w:val="005A4FA7"/>
+    <w:pPr>
+      <w:tabs>
+        <w:tab w:val="center" w:pos="4680"/>
+        <w:tab w:val="right" w:pos="9360"/>
+      </w:tabs>
+      <w:spacing w:after="0" w:line="240" w:lineRule="auto"/>
+    </w:pPr>
+  </w:style>
+  <w:style w:type="character" w:customStyle="1" w:styleId="FooterChar">
+    <w:name w:val="Footer Char"/>
+    <w:basedOn w:val="DefaultParagraphFont"/>
+    <w:link w:val="Footer"/>
+    <w:uiPriority w:val="99"/>
+    <w:rsid w:val="005A4FA7"/>
+  </w:style>
 </w:styles>
 </file>
 

</xml_diff>